<commit_message>
Update Testing Script for Send Product, Accept Product, Generate Report
</commit_message>
<xml_diff>
--- a/Documentation/ITC309 Software Development Project 2/Tests/Functional Tests/Cycle 1/Accept Product Use Case/Test Cases/Accept Product Test Cases.docx
+++ b/Documentation/ITC309 Software Development Project 2/Tests/Functional Tests/Cycle 1/Accept Product Use Case/Test Cases/Accept Product Test Cases.docx
@@ -95,21 +95,14 @@
                 <w:sz w:val="28"/>
                 <w:szCs w:val="28"/>
               </w:rPr>
-              <w:t>A</w:t>
+              <w:t xml:space="preserve">Accept The </w:t>
             </w:r>
             <w:r>
               <w:rPr>
                 <w:sz w:val="28"/>
                 <w:szCs w:val="28"/>
               </w:rPr>
-              <w:t xml:space="preserve">PT001- </w:t>
-            </w:r>
-            <w:r>
-              <w:rPr>
-                <w:sz w:val="28"/>
-                <w:szCs w:val="28"/>
-              </w:rPr>
-              <w:t>Search The Known Transfer Then Accept This Transfer</w:t>
+              <w:t>Sending Products</w:t>
             </w:r>
           </w:p>
           <w:p>
@@ -223,31 +216,10 @@
               <w:jc w:val="both"/>
             </w:pPr>
             <w:r>
-              <w:t>Accept</w:t>
-            </w:r>
-            <w:r>
-              <w:t xml:space="preserve"> product</w:t>
-            </w:r>
-            <w:r>
-              <w:t>s</w:t>
-            </w:r>
-            <w:r>
-              <w:t xml:space="preserve"> and its quantity by searching the</w:t>
-            </w:r>
-            <w:r>
-              <w:t xml:space="preserve"> existing</w:t>
-            </w:r>
-            <w:r>
-              <w:t xml:space="preserve"> </w:t>
-            </w:r>
-            <w:r>
-              <w:t>sending</w:t>
-            </w:r>
-            <w:r>
-              <w:t xml:space="preserve"> </w:t>
-            </w:r>
-            <w:r>
-              <w:t>transfer ID.</w:t>
+              <w:t xml:space="preserve">Accept transfer that sending the products </w:t>
+            </w:r>
+            <w:r>
+              <w:t>to current location</w:t>
             </w:r>
           </w:p>
         </w:tc>
@@ -268,24 +240,8 @@
               </w:rPr>
             </w:pPr>
             <w:r>
-              <w:t xml:space="preserve">Meta data must exist, product details like product item code, </w:t>
-            </w:r>
-            <w:r>
-              <w:t xml:space="preserve">sending </w:t>
-            </w:r>
-            <w:r>
-              <w:t xml:space="preserve">location ID and </w:t>
-            </w:r>
-            <w:r>
-              <w:t>product quantity; transfer details like  transfer date, transfer ID, description.</w:t>
-            </w:r>
-          </w:p>
-          <w:p>
-            <w:pPr>
-              <w:rPr>
-                <w:b/>
-              </w:rPr>
-            </w:pPr>
+              <w:t>Meta data must exist, product details like product item code, sending location ID and product quantity; transfer details like  transfer date, transfer ID, description.</w:t>
+            </w:r>
           </w:p>
         </w:tc>
         <w:tc>
@@ -305,49 +261,16 @@
               </w:rPr>
             </w:pPr>
             <w:r>
-              <w:t>Accepted</w:t>
-            </w:r>
-            <w:r>
-              <w:t xml:space="preserve"> Products should be </w:t>
-            </w:r>
-            <w:r>
-              <w:t>added</w:t>
-            </w:r>
-            <w:r>
-              <w:t xml:space="preserve"> to the </w:t>
-            </w:r>
-            <w:r>
-              <w:t>current location</w:t>
-            </w:r>
-            <w:r>
-              <w:t>, the status of transfer change to “</w:t>
-            </w:r>
-            <w:r>
-              <w:t>Accepted”</w:t>
-            </w:r>
-            <w:r>
-              <w:t>,</w:t>
-            </w:r>
-            <w:r>
-              <w:t xml:space="preserve"> the accepted transfer should be removed from the accept transfer table,</w:t>
-            </w:r>
-            <w:r>
-              <w:t xml:space="preserve"> the quantity of </w:t>
-            </w:r>
-            <w:r>
-              <w:t>accepted</w:t>
-            </w:r>
-            <w:r>
-              <w:t xml:space="preserve"> product</w:t>
-            </w:r>
-            <w:r>
-              <w:t>s</w:t>
-            </w:r>
-            <w:r>
-              <w:t xml:space="preserve"> </w:t>
-            </w:r>
-            <w:r>
-              <w:t>should be changed appropriately.</w:t>
+              <w:t>Accepted Products should be added to the current location, the status of transfer change to “Accepted”, the accepted transfer should be removed from the accept transfer table, the quantity of accepted products should be changed appropriately</w:t>
+            </w:r>
+            <w:r>
+              <w:t xml:space="preserve">, </w:t>
+            </w:r>
+            <w:r>
+              <w:t>the new products information should be added to the current location, the quantity of accepted</w:t>
+            </w:r>
+            <w:r>
+              <w:t>.</w:t>
             </w:r>
           </w:p>
         </w:tc>
@@ -363,740 +286,13 @@
               </w:rPr>
             </w:pPr>
             <w:r>
-              <w:t>Product Item Code, Sending Location ID, Destination Location ID, Product Quantity, Descriptio</w:t>
-            </w:r>
-            <w:r>
-              <w:t>n, date, status, transferID</w:t>
-            </w:r>
-          </w:p>
-        </w:tc>
-      </w:tr>
-      <w:tr>
-        <w:trPr>
-          <w:trHeight w:val="692"/>
-        </w:trPr>
-        <w:tc>
-          <w:tcPr>
-            <w:tcW w:w="10170" w:type="dxa"/>
-            <w:gridSpan w:val="4"/>
-            <w:shd w:val="clear" w:color="auto" w:fill="D9E2F3" w:themeFill="accent1" w:themeFillTint="33"/>
-          </w:tcPr>
-          <w:p>
-            <w:pPr>
-              <w:pStyle w:val="Heading1"/>
-              <w:outlineLvl w:val="0"/>
-              <w:rPr>
-                <w:sz w:val="28"/>
-                <w:szCs w:val="28"/>
-              </w:rPr>
-            </w:pPr>
-            <w:r>
-              <w:rPr>
-                <w:sz w:val="28"/>
-                <w:szCs w:val="28"/>
-              </w:rPr>
-              <w:t>APT002</w:t>
-            </w:r>
-            <w:r>
-              <w:rPr>
-                <w:sz w:val="28"/>
-                <w:szCs w:val="28"/>
-              </w:rPr>
-              <w:t xml:space="preserve">- </w:t>
-            </w:r>
-            <w:r>
-              <w:rPr>
-                <w:sz w:val="28"/>
-                <w:szCs w:val="28"/>
-              </w:rPr>
-              <w:t xml:space="preserve">Search The </w:t>
-            </w:r>
-            <w:r>
-              <w:rPr>
-                <w:sz w:val="28"/>
-                <w:szCs w:val="28"/>
-              </w:rPr>
-              <w:t>Unk</w:t>
-            </w:r>
-            <w:r>
-              <w:rPr>
-                <w:sz w:val="28"/>
-                <w:szCs w:val="28"/>
-              </w:rPr>
-              <w:t>nown Transfer Then Accept This Transfer</w:t>
-            </w:r>
-          </w:p>
-          <w:p>
-            <w:pPr>
-              <w:rPr>
-                <w:b/>
-              </w:rPr>
-            </w:pPr>
-          </w:p>
-        </w:tc>
-      </w:tr>
-      <w:tr>
-        <w:tc>
-          <w:tcPr>
-            <w:tcW w:w="3060" w:type="dxa"/>
-            <w:shd w:val="clear" w:color="auto" w:fill="8EAADB" w:themeFill="accent1" w:themeFillTint="99"/>
-          </w:tcPr>
-          <w:p>
-            <w:pPr>
-              <w:rPr>
-                <w:b/>
-              </w:rPr>
-            </w:pPr>
-            <w:r>
-              <w:rPr>
-                <w:b/>
-              </w:rPr>
-              <w:t>Description</w:t>
-            </w:r>
-          </w:p>
-        </w:tc>
-        <w:tc>
-          <w:tcPr>
-            <w:tcW w:w="2159" w:type="dxa"/>
-            <w:shd w:val="clear" w:color="auto" w:fill="8EAADB" w:themeFill="accent1" w:themeFillTint="99"/>
-          </w:tcPr>
-          <w:p>
-            <w:pPr>
-              <w:rPr>
-                <w:b/>
-              </w:rPr>
-            </w:pPr>
-            <w:r>
-              <w:rPr>
-                <w:b/>
-              </w:rPr>
-              <w:t>Pre-Conditions</w:t>
-            </w:r>
-          </w:p>
-        </w:tc>
-        <w:tc>
-          <w:tcPr>
-            <w:tcW w:w="2521" w:type="dxa"/>
-            <w:shd w:val="clear" w:color="auto" w:fill="8EAADB" w:themeFill="accent1" w:themeFillTint="99"/>
-          </w:tcPr>
-          <w:p>
-            <w:pPr>
-              <w:rPr>
-                <w:b/>
-              </w:rPr>
-            </w:pPr>
-            <w:r>
-              <w:rPr>
-                <w:b/>
-              </w:rPr>
-              <w:t>Post-Conditions</w:t>
-            </w:r>
-          </w:p>
-          <w:p>
-            <w:pPr>
-              <w:rPr>
-                <w:b/>
-              </w:rPr>
-            </w:pPr>
-          </w:p>
-        </w:tc>
-        <w:tc>
-          <w:tcPr>
-            <w:tcW w:w="2430" w:type="dxa"/>
-            <w:shd w:val="clear" w:color="auto" w:fill="8EAADB" w:themeFill="accent1" w:themeFillTint="99"/>
-          </w:tcPr>
-          <w:p>
-            <w:pPr>
-              <w:rPr>
-                <w:b/>
-              </w:rPr>
-            </w:pPr>
-            <w:r>
-              <w:rPr>
-                <w:b/>
-              </w:rPr>
-              <w:t>Data Required</w:t>
-            </w:r>
-          </w:p>
-          <w:p>
-            <w:pPr>
-              <w:rPr>
-                <w:b/>
-              </w:rPr>
-            </w:pPr>
-          </w:p>
-        </w:tc>
-      </w:tr>
-      <w:tr>
-        <w:tc>
-          <w:tcPr>
-            <w:tcW w:w="3060" w:type="dxa"/>
-          </w:tcPr>
-          <w:p>
-            <w:pPr>
-              <w:jc w:val="both"/>
-            </w:pPr>
-            <w:r>
-              <w:t xml:space="preserve">Accept products and its quantity by searching the </w:t>
-            </w:r>
-            <w:r>
-              <w:t>unknown</w:t>
-            </w:r>
-            <w:r>
-              <w:t xml:space="preserve"> sending transfer ID.</w:t>
-            </w:r>
-          </w:p>
-        </w:tc>
-        <w:tc>
-          <w:tcPr>
-            <w:tcW w:w="2159" w:type="dxa"/>
-          </w:tcPr>
-          <w:p>
-            <w:pPr>
-              <w:pStyle w:val="ListParagraph"/>
-              <w:numPr>
-                <w:ilvl w:val="0"/>
-                <w:numId w:val="1"/>
-              </w:numPr>
-              <w:jc w:val="both"/>
-              <w:rPr>
-                <w:b/>
-              </w:rPr>
-            </w:pPr>
-            <w:r>
-              <w:t>Meta data must exist, product details like product item code, sending location ID and product quantity; transfer details like  transfer date, transfer ID, description.</w:t>
-            </w:r>
-          </w:p>
-        </w:tc>
-        <w:tc>
-          <w:tcPr>
-            <w:tcW w:w="2521" w:type="dxa"/>
-          </w:tcPr>
-          <w:p>
-            <w:pPr>
-              <w:pStyle w:val="ListParagraph"/>
-              <w:numPr>
-                <w:ilvl w:val="0"/>
-                <w:numId w:val="1"/>
-              </w:numPr>
-              <w:jc w:val="both"/>
-            </w:pPr>
-            <w:r>
-              <w:t>Appropriate alert message is displayed.</w:t>
-            </w:r>
-          </w:p>
-        </w:tc>
-        <w:tc>
-          <w:tcPr>
-            <w:tcW w:w="2430" w:type="dxa"/>
-          </w:tcPr>
-          <w:p>
-            <w:pPr>
-              <w:jc w:val="both"/>
-              <w:rPr>
-                <w:b/>
-              </w:rPr>
-            </w:pPr>
-            <w:r>
-              <w:t>Product Item Code, Sending Location ID, Destination Location ID, Product Quantity, Description, date, status, transferID</w:t>
-            </w:r>
-          </w:p>
-        </w:tc>
-      </w:tr>
-      <w:tr>
-        <w:trPr>
-          <w:trHeight w:val="692"/>
-        </w:trPr>
-        <w:tc>
-          <w:tcPr>
-            <w:tcW w:w="10170" w:type="dxa"/>
-            <w:gridSpan w:val="4"/>
-            <w:shd w:val="clear" w:color="auto" w:fill="D9E2F3" w:themeFill="accent1" w:themeFillTint="33"/>
-          </w:tcPr>
-          <w:p>
-            <w:pPr>
-              <w:pStyle w:val="Heading1"/>
-              <w:outlineLvl w:val="0"/>
-              <w:rPr>
-                <w:sz w:val="28"/>
-                <w:szCs w:val="28"/>
-              </w:rPr>
-            </w:pPr>
-            <w:r>
-              <w:rPr>
-                <w:sz w:val="28"/>
-                <w:szCs w:val="28"/>
-              </w:rPr>
-              <w:t>A</w:t>
-            </w:r>
-            <w:r>
-              <w:rPr>
-                <w:sz w:val="28"/>
-                <w:szCs w:val="28"/>
-              </w:rPr>
-              <w:t>PT00</w:t>
-            </w:r>
-            <w:r>
-              <w:rPr>
-                <w:sz w:val="28"/>
-                <w:szCs w:val="28"/>
-              </w:rPr>
-              <w:t>3</w:t>
-            </w:r>
-            <w:r>
-              <w:rPr>
-                <w:sz w:val="28"/>
-                <w:szCs w:val="28"/>
-              </w:rPr>
-              <w:t xml:space="preserve">- </w:t>
-            </w:r>
-            <w:r>
-              <w:rPr>
-                <w:sz w:val="28"/>
-                <w:szCs w:val="28"/>
-              </w:rPr>
-              <w:t>Accept The Existed Products In Current Location</w:t>
-            </w:r>
-          </w:p>
-          <w:p>
-            <w:pPr>
-              <w:rPr>
-                <w:b/>
-              </w:rPr>
-            </w:pPr>
-          </w:p>
-        </w:tc>
-      </w:tr>
-      <w:tr>
-        <w:tc>
-          <w:tcPr>
-            <w:tcW w:w="3060" w:type="dxa"/>
-            <w:shd w:val="clear" w:color="auto" w:fill="8EAADB" w:themeFill="accent1" w:themeFillTint="99"/>
-          </w:tcPr>
-          <w:p>
-            <w:pPr>
-              <w:rPr>
-                <w:b/>
-              </w:rPr>
-            </w:pPr>
-            <w:r>
-              <w:rPr>
-                <w:b/>
-              </w:rPr>
-              <w:t>Description</w:t>
-            </w:r>
-          </w:p>
-        </w:tc>
-        <w:tc>
-          <w:tcPr>
-            <w:tcW w:w="2159" w:type="dxa"/>
-            <w:shd w:val="clear" w:color="auto" w:fill="8EAADB" w:themeFill="accent1" w:themeFillTint="99"/>
-          </w:tcPr>
-          <w:p>
-            <w:pPr>
-              <w:rPr>
-                <w:b/>
-              </w:rPr>
-            </w:pPr>
-            <w:r>
-              <w:rPr>
-                <w:b/>
-              </w:rPr>
-              <w:t>Pre-Conditions</w:t>
-            </w:r>
-          </w:p>
-        </w:tc>
-        <w:tc>
-          <w:tcPr>
-            <w:tcW w:w="2521" w:type="dxa"/>
-            <w:shd w:val="clear" w:color="auto" w:fill="8EAADB" w:themeFill="accent1" w:themeFillTint="99"/>
-          </w:tcPr>
-          <w:p>
-            <w:pPr>
-              <w:rPr>
-                <w:b/>
-              </w:rPr>
-            </w:pPr>
-            <w:r>
-              <w:rPr>
-                <w:b/>
-              </w:rPr>
-              <w:t>Post-Conditions</w:t>
-            </w:r>
-          </w:p>
-          <w:p>
-            <w:pPr>
-              <w:rPr>
-                <w:b/>
-              </w:rPr>
-            </w:pPr>
-          </w:p>
-        </w:tc>
-        <w:tc>
-          <w:tcPr>
-            <w:tcW w:w="2430" w:type="dxa"/>
-            <w:shd w:val="clear" w:color="auto" w:fill="8EAADB" w:themeFill="accent1" w:themeFillTint="99"/>
-          </w:tcPr>
-          <w:p>
-            <w:pPr>
-              <w:rPr>
-                <w:b/>
-              </w:rPr>
-            </w:pPr>
-            <w:r>
-              <w:rPr>
-                <w:b/>
-              </w:rPr>
-              <w:lastRenderedPageBreak/>
-              <w:t>Data Required</w:t>
-            </w:r>
-          </w:p>
-          <w:p>
-            <w:pPr>
-              <w:rPr>
-                <w:b/>
-              </w:rPr>
-            </w:pPr>
-            <w:bookmarkStart w:id="0" w:name="_GoBack"/>
-            <w:bookmarkEnd w:id="0"/>
-          </w:p>
-        </w:tc>
-      </w:tr>
-      <w:tr>
-        <w:tc>
-          <w:tcPr>
-            <w:tcW w:w="3060" w:type="dxa"/>
-          </w:tcPr>
-          <w:p>
-            <w:pPr>
-              <w:jc w:val="both"/>
-            </w:pPr>
-            <w:r>
-              <w:lastRenderedPageBreak/>
-              <w:t xml:space="preserve">Accept </w:t>
-            </w:r>
-            <w:r>
-              <w:t xml:space="preserve">transfer that sending the products what have been recorded its information in current destination. </w:t>
-            </w:r>
-          </w:p>
-        </w:tc>
-        <w:tc>
-          <w:tcPr>
-            <w:tcW w:w="2159" w:type="dxa"/>
-          </w:tcPr>
-          <w:p>
-            <w:pPr>
-              <w:pStyle w:val="ListParagraph"/>
-              <w:numPr>
-                <w:ilvl w:val="0"/>
-                <w:numId w:val="1"/>
-              </w:numPr>
-              <w:jc w:val="both"/>
-              <w:rPr>
-                <w:b/>
-              </w:rPr>
-            </w:pPr>
-            <w:r>
-              <w:t>Meta data must exist, product details like product item code, sending location ID and product quantity; transfer details like  transfer date, transfer ID, description.</w:t>
-            </w:r>
-          </w:p>
-        </w:tc>
-        <w:tc>
-          <w:tcPr>
-            <w:tcW w:w="2521" w:type="dxa"/>
-          </w:tcPr>
-          <w:p>
-            <w:pPr>
-              <w:pStyle w:val="ListParagraph"/>
-              <w:numPr>
-                <w:ilvl w:val="0"/>
-                <w:numId w:val="1"/>
-              </w:numPr>
-              <w:jc w:val="both"/>
-              <w:rPr>
-                <w:b/>
-              </w:rPr>
-            </w:pPr>
-            <w:r>
-              <w:t>Accepted Products should be added to the current location, the status of transfer change to “Accepted”, the accepted transfer should be removed from the accept transfer table, the quantity of accepted products should be changed appropriately.</w:t>
-            </w:r>
-          </w:p>
-        </w:tc>
-        <w:tc>
-          <w:tcPr>
-            <w:tcW w:w="2430" w:type="dxa"/>
-          </w:tcPr>
-          <w:p>
-            <w:pPr>
-              <w:jc w:val="both"/>
-              <w:rPr>
-                <w:b/>
-              </w:rPr>
-            </w:pPr>
-            <w:r>
-              <w:t>Product Item Code, Sending Location ID, Destination Location ID, Product Quantity, Description, date, status, transferID</w:t>
-            </w:r>
-          </w:p>
-        </w:tc>
-      </w:tr>
-      <w:tr>
-        <w:trPr>
-          <w:trHeight w:val="692"/>
-        </w:trPr>
-        <w:tc>
-          <w:tcPr>
-            <w:tcW w:w="10170" w:type="dxa"/>
-            <w:gridSpan w:val="4"/>
-            <w:shd w:val="clear" w:color="auto" w:fill="D9E2F3" w:themeFill="accent1" w:themeFillTint="33"/>
-          </w:tcPr>
-          <w:p>
-            <w:pPr>
-              <w:pStyle w:val="Heading1"/>
-              <w:outlineLvl w:val="0"/>
-              <w:rPr>
-                <w:sz w:val="28"/>
-                <w:szCs w:val="28"/>
-              </w:rPr>
-            </w:pPr>
-            <w:r>
-              <w:rPr>
-                <w:sz w:val="28"/>
-                <w:szCs w:val="28"/>
-              </w:rPr>
-              <w:t>A</w:t>
-            </w:r>
-            <w:r>
-              <w:rPr>
-                <w:sz w:val="28"/>
-                <w:szCs w:val="28"/>
-              </w:rPr>
-              <w:t>PT00</w:t>
-            </w:r>
-            <w:r>
-              <w:rPr>
-                <w:sz w:val="28"/>
-                <w:szCs w:val="28"/>
-              </w:rPr>
-              <w:t>4</w:t>
-            </w:r>
-            <w:r>
-              <w:rPr>
-                <w:sz w:val="28"/>
-                <w:szCs w:val="28"/>
-              </w:rPr>
-              <w:t xml:space="preserve">- </w:t>
-            </w:r>
-            <w:r>
-              <w:rPr>
-                <w:sz w:val="28"/>
-                <w:szCs w:val="28"/>
-              </w:rPr>
-              <w:t xml:space="preserve">Accept The </w:t>
-            </w:r>
-            <w:r>
-              <w:rPr>
-                <w:sz w:val="28"/>
-                <w:szCs w:val="28"/>
-              </w:rPr>
-              <w:t>New</w:t>
-            </w:r>
-            <w:r>
-              <w:rPr>
-                <w:sz w:val="28"/>
-                <w:szCs w:val="28"/>
-              </w:rPr>
-              <w:t xml:space="preserve"> Products In Current Location</w:t>
-            </w:r>
-          </w:p>
-          <w:p>
-            <w:pPr>
-              <w:rPr>
-                <w:b/>
-              </w:rPr>
-            </w:pPr>
-          </w:p>
-        </w:tc>
-      </w:tr>
-      <w:tr>
-        <w:tc>
-          <w:tcPr>
-            <w:tcW w:w="3060" w:type="dxa"/>
-            <w:shd w:val="clear" w:color="auto" w:fill="8EAADB" w:themeFill="accent1" w:themeFillTint="99"/>
-          </w:tcPr>
-          <w:p>
-            <w:pPr>
-              <w:rPr>
-                <w:b/>
-              </w:rPr>
-            </w:pPr>
-            <w:r>
-              <w:rPr>
-                <w:b/>
-              </w:rPr>
-              <w:t>Description</w:t>
-            </w:r>
-          </w:p>
-        </w:tc>
-        <w:tc>
-          <w:tcPr>
-            <w:tcW w:w="2159" w:type="dxa"/>
-            <w:shd w:val="clear" w:color="auto" w:fill="8EAADB" w:themeFill="accent1" w:themeFillTint="99"/>
-          </w:tcPr>
-          <w:p>
-            <w:pPr>
-              <w:rPr>
-                <w:b/>
-              </w:rPr>
-            </w:pPr>
-            <w:r>
-              <w:rPr>
-                <w:b/>
-              </w:rPr>
-              <w:t>Pre-Conditions</w:t>
-            </w:r>
-          </w:p>
-        </w:tc>
-        <w:tc>
-          <w:tcPr>
-            <w:tcW w:w="2521" w:type="dxa"/>
-            <w:shd w:val="clear" w:color="auto" w:fill="8EAADB" w:themeFill="accent1" w:themeFillTint="99"/>
-          </w:tcPr>
-          <w:p>
-            <w:pPr>
-              <w:rPr>
-                <w:b/>
-              </w:rPr>
-            </w:pPr>
-            <w:r>
-              <w:rPr>
-                <w:b/>
-              </w:rPr>
-              <w:t>Post-Conditions</w:t>
-            </w:r>
-          </w:p>
-          <w:p>
-            <w:pPr>
-              <w:rPr>
-                <w:b/>
-              </w:rPr>
-            </w:pPr>
-          </w:p>
-        </w:tc>
-        <w:tc>
-          <w:tcPr>
-            <w:tcW w:w="2430" w:type="dxa"/>
-            <w:shd w:val="clear" w:color="auto" w:fill="8EAADB" w:themeFill="accent1" w:themeFillTint="99"/>
-          </w:tcPr>
-          <w:p>
-            <w:pPr>
-              <w:rPr>
-                <w:b/>
-              </w:rPr>
-            </w:pPr>
-            <w:r>
-              <w:rPr>
-                <w:b/>
-              </w:rPr>
-              <w:t>Data Required</w:t>
-            </w:r>
-          </w:p>
-          <w:p>
-            <w:pPr>
-              <w:rPr>
-                <w:b/>
-              </w:rPr>
-            </w:pPr>
-          </w:p>
-        </w:tc>
-      </w:tr>
-      <w:tr>
-        <w:tc>
-          <w:tcPr>
-            <w:tcW w:w="3060" w:type="dxa"/>
-          </w:tcPr>
-          <w:p>
-            <w:pPr>
-              <w:jc w:val="both"/>
-            </w:pPr>
-            <w:r>
-              <w:t>Accept transfer that sending the products what have</w:t>
-            </w:r>
-            <w:r>
-              <w:t xml:space="preserve"> not</w:t>
-            </w:r>
-            <w:r>
-              <w:t xml:space="preserve"> been record</w:t>
-            </w:r>
-            <w:r>
-              <w:t>ed</w:t>
-            </w:r>
-            <w:r>
-              <w:t xml:space="preserve"> its information in current destination.</w:t>
-            </w:r>
-          </w:p>
-        </w:tc>
-        <w:tc>
-          <w:tcPr>
-            <w:tcW w:w="2159" w:type="dxa"/>
-          </w:tcPr>
-          <w:p>
-            <w:pPr>
-              <w:pStyle w:val="ListParagraph"/>
-              <w:numPr>
-                <w:ilvl w:val="0"/>
-                <w:numId w:val="1"/>
-              </w:numPr>
-              <w:jc w:val="both"/>
-              <w:rPr>
-                <w:b/>
-              </w:rPr>
-            </w:pPr>
-            <w:r>
-              <w:t>Meta data must exist, product details like product item code, sending location ID and product quantity; transfer details like  transfer date, transfer ID, description.</w:t>
-            </w:r>
-          </w:p>
-        </w:tc>
-        <w:tc>
-          <w:tcPr>
-            <w:tcW w:w="2521" w:type="dxa"/>
-          </w:tcPr>
-          <w:p>
-            <w:pPr>
-              <w:pStyle w:val="ListParagraph"/>
-              <w:numPr>
-                <w:ilvl w:val="0"/>
-                <w:numId w:val="1"/>
-              </w:numPr>
-              <w:jc w:val="both"/>
-              <w:rPr>
-                <w:b/>
-              </w:rPr>
-            </w:pPr>
-            <w:r>
-              <w:t>Accepted Products should be added to the current location, the status of transfer change to “Accepted”, the accepted transfer should be removed from the accept transfer table,</w:t>
-            </w:r>
-            <w:r>
-              <w:t xml:space="preserve"> the new products information should be added to the current location,</w:t>
-            </w:r>
-            <w:r>
-              <w:t xml:space="preserve"> the quantity of accepted products should be changed appropriately.</w:t>
-            </w:r>
-          </w:p>
-        </w:tc>
-        <w:tc>
-          <w:tcPr>
-            <w:tcW w:w="2430" w:type="dxa"/>
-          </w:tcPr>
-          <w:p>
-            <w:pPr>
-              <w:jc w:val="both"/>
-              <w:rPr>
-                <w:b/>
-              </w:rPr>
-            </w:pPr>
-            <w:r>
-              <w:t>Product Item Code, Sending Location ID, Destination Location ID, Product Quantity, Description, date, status, transferID</w:t>
-            </w:r>
+              <w:t xml:space="preserve">Product Item Code, Sending Location ID, Destination Location ID, Product Quantity, Description, date, status, </w:t>
+            </w:r>
+            <w:proofErr w:type="spellStart"/>
+            <w:r>
+              <w:t>transferID</w:t>
+            </w:r>
+            <w:proofErr w:type="spellEnd"/>
           </w:p>
         </w:tc>
       </w:tr>
@@ -1108,6 +304,8 @@
           <w:b/>
         </w:rPr>
       </w:pPr>
+      <w:bookmarkStart w:id="0" w:name="_GoBack"/>
+      <w:bookmarkEnd w:id="0"/>
     </w:p>
     <w:sectPr>
       <w:pgSz w:w="12240" w:h="15840"/>
@@ -2066,7 +1264,7 @@
 </file>
 
 <file path=customXml/itemProps1.xml><?xml version="1.0" encoding="utf-8"?>
-<ds:datastoreItem xmlns:ds="http://schemas.openxmlformats.org/officeDocument/2006/customXml" ds:itemID="{16D65C19-5EF9-1D47-AC07-0E4D2D0AB66D}">
+<ds:datastoreItem xmlns:ds="http://schemas.openxmlformats.org/officeDocument/2006/customXml" ds:itemID="{4D9D0B5E-A4BA-EE4D-813B-68D1A86BA8F9}">
   <ds:schemaRefs>
     <ds:schemaRef ds:uri="http://schemas.openxmlformats.org/officeDocument/2006/bibliography"/>
   </ds:schemaRefs>

</xml_diff>